<commit_message>
win css 2.0 arminel start 0.1 shablon 0.9 admin 0.0
</commit_message>
<xml_diff>
--- a/temp/СОЗДАНИЕ сайтов.docx
+++ b/temp/СОЗДАНИЕ сайтов.docx
@@ -526,6 +526,7 @@
           <w:lang w:eastAsia="ru-RU"/>
         </w:rPr>
       </w:pPr>
+      <w:bookmarkStart w:id="0" w:name="_GoBack"/>
       <w:r>
         <w:rPr>
           <w:rFonts w:ascii="Arial" w:eastAsia="Times New Roman" w:hAnsi="Arial" w:cs="Arial"/>
@@ -564,7 +565,21 @@
           <w:lang w:eastAsia="ru-RU"/>
         </w:rPr>
         <w:softHyphen/>
-        <w:t xml:space="preserve"> студии W</w:t>
+        <w:t xml:space="preserve"> студии</w:t>
+      </w:r>
+      <w:bookmarkEnd w:id="0"/>
+      <w:r>
+        <w:rPr>
+          <w:rFonts w:ascii="Arial" w:eastAsia="Times New Roman" w:hAnsi="Arial" w:cs="Arial"/>
+          <w:b/>
+          <w:bCs/>
+          <w:color w:val="3D3D3D"/>
+          <w:kern w:val="36"/>
+          <w:sz w:val="45"/>
+          <w:szCs w:val="45"/>
+          <w:lang w:eastAsia="ru-RU"/>
+        </w:rPr>
+        <w:t xml:space="preserve"> W</w:t>
       </w:r>
       <w:proofErr w:type="spellStart"/>
       <w:r>
@@ -1224,8 +1239,6 @@
         </w:rPr>
         <w:t>Следующим шагом станет подбор доменного имени для сайта или компании, здесь работает старая истина – «Как Вы яхту назовёте, так она и поплывёт!» Поэтому стоит разобраться в различных методиках регистрации доменных имён.</w:t>
       </w:r>
-      <w:bookmarkStart w:id="0" w:name="_GoBack"/>
-      <w:bookmarkEnd w:id="0"/>
     </w:p>
     <w:p>
       <w:pPr>
@@ -1359,7 +1372,23 @@
         </w:rPr>
       </w:pPr>
     </w:p>
-    <w:p/>
+    <w:p>
+      <w:r>
+        <w:t xml:space="preserve">создать сайт, сайт в Мариуполе, </w:t>
+      </w:r>
+      <w:r>
+        <w:t>создать сайт</w:t>
+      </w:r>
+      <w:r>
+        <w:t xml:space="preserve"> </w:t>
+      </w:r>
+      <w:r>
+        <w:t>в Мариуполе</w:t>
+      </w:r>
+      <w:r>
+        <w:t>, сделать сайт дёшево</w:t>
+      </w:r>
+    </w:p>
     <w:sectPr>
       <w:pgSz w:w="11906" w:h="16838"/>
       <w:pgMar w:top="1134" w:right="850" w:bottom="1134" w:left="1701" w:header="708" w:footer="708" w:gutter="0"/>

</xml_diff>